<commit_message>
alteração do docx com o Fork
</commit_message>
<xml_diff>
--- a/curso de git udemy.docx
+++ b/curso de git udemy.docx
@@ -1128,8 +1128,697 @@
           </wp:inline>
         </w:drawing>
       </w:r>
+    </w:p>
+    <w:p>
+      <w:pPr>
+        <w:rPr>
+          <w:u w:val="single"/>
+        </w:rPr>
+      </w:pPr>
+    </w:p>
+    <w:p>
+      <w:pPr>
+        <w:rPr>
+          <w:u w:val="single"/>
+        </w:rPr>
+      </w:pPr>
+    </w:p>
+    <w:p>
+      <w:r>
+        <w:t xml:space="preserve">O </w:t>
+      </w:r>
+      <w:proofErr w:type="spellStart"/>
+      <w:r>
+        <w:t>Fork</w:t>
+      </w:r>
+      <w:proofErr w:type="spellEnd"/>
+      <w:r>
+        <w:t xml:space="preserve"> faz có</w:t>
+      </w:r>
+      <w:r>
+        <w:t>pia do repositório (de outra pessoa</w:t>
+      </w:r>
+      <w:r>
+        <w:t xml:space="preserve"> para fazer modificação de algo que não seja meu</w:t>
+      </w:r>
+      <w:r>
+        <w:t>)</w:t>
+      </w:r>
+      <w:r>
+        <w:t xml:space="preserve">. É comumente utilizado em projetos open </w:t>
+      </w:r>
+      <w:proofErr w:type="spellStart"/>
+      <w:r>
+        <w:t>source</w:t>
+      </w:r>
+      <w:proofErr w:type="spellEnd"/>
+      <w:r>
+        <w:t>.</w:t>
+      </w:r>
+    </w:p>
+    <w:p>
+      <w:pPr>
+        <w:rPr>
+          <w:u w:val="single"/>
+        </w:rPr>
+      </w:pPr>
+      <w:r>
+        <w:rPr>
+          <w:u w:val="single"/>
+        </w:rPr>
+        <w:t xml:space="preserve">Criando uma </w:t>
+      </w:r>
+      <w:proofErr w:type="spellStart"/>
+      <w:r>
+        <w:rPr>
+          <w:u w:val="single"/>
+        </w:rPr>
+        <w:t>Branche</w:t>
+      </w:r>
+      <w:proofErr w:type="spellEnd"/>
+      <w:r>
+        <w:rPr>
+          <w:u w:val="single"/>
+        </w:rPr>
+        <w:t>:</w:t>
+      </w:r>
+    </w:p>
+    <w:p>
+      <w:pPr>
+        <w:rPr>
+          <w:u w:val="single"/>
+        </w:rPr>
+      </w:pPr>
+      <w:r>
+        <w:rPr>
+          <w:noProof/>
+          <w:lang w:eastAsia="pt-BR"/>
+        </w:rPr>
+        <w:drawing>
+          <wp:inline distT="0" distB="0" distL="0" distR="0" wp14:anchorId="64C495D9" wp14:editId="674C6400">
+            <wp:extent cx="4162425" cy="1905000"/>
+            <wp:effectExtent l="0" t="0" r="9525" b="0"/>
+            <wp:docPr id="9" name="Imagem 9"/>
+            <wp:cNvGraphicFramePr>
+              <a:graphicFrameLocks xmlns:a="http://schemas.openxmlformats.org/drawingml/2006/main" noChangeAspect="1"/>
+            </wp:cNvGraphicFramePr>
+            <a:graphic xmlns:a="http://schemas.openxmlformats.org/drawingml/2006/main">
+              <a:graphicData uri="http://schemas.openxmlformats.org/drawingml/2006/picture">
+                <pic:pic xmlns:pic="http://schemas.openxmlformats.org/drawingml/2006/picture">
+                  <pic:nvPicPr>
+                    <pic:cNvPr id="1" name=""/>
+                    <pic:cNvPicPr/>
+                  </pic:nvPicPr>
+                  <pic:blipFill>
+                    <a:blip r:embed="rId24"/>
+                    <a:stretch>
+                      <a:fillRect/>
+                    </a:stretch>
+                  </pic:blipFill>
+                  <pic:spPr>
+                    <a:xfrm>
+                      <a:off x="0" y="0"/>
+                      <a:ext cx="4162425" cy="1905000"/>
+                    </a:xfrm>
+                    <a:prstGeom prst="rect">
+                      <a:avLst/>
+                    </a:prstGeom>
+                  </pic:spPr>
+                </pic:pic>
+              </a:graphicData>
+            </a:graphic>
+          </wp:inline>
+        </w:drawing>
+      </w:r>
+    </w:p>
+    <w:p>
+      <w:pPr>
+        <w:rPr>
+          <w:u w:val="single"/>
+        </w:rPr>
+      </w:pPr>
+      <w:r>
+        <w:rPr>
+          <w:noProof/>
+          <w:lang w:eastAsia="pt-BR"/>
+        </w:rPr>
+        <w:drawing>
+          <wp:inline distT="0" distB="0" distL="0" distR="0" wp14:anchorId="004A0712" wp14:editId="78DF1BA4">
+            <wp:extent cx="3705225" cy="1828800"/>
+            <wp:effectExtent l="0" t="0" r="9525" b="0"/>
+            <wp:docPr id="12" name="Imagem 12"/>
+            <wp:cNvGraphicFramePr>
+              <a:graphicFrameLocks xmlns:a="http://schemas.openxmlformats.org/drawingml/2006/main" noChangeAspect="1"/>
+            </wp:cNvGraphicFramePr>
+            <a:graphic xmlns:a="http://schemas.openxmlformats.org/drawingml/2006/main">
+              <a:graphicData uri="http://schemas.openxmlformats.org/drawingml/2006/picture">
+                <pic:pic xmlns:pic="http://schemas.openxmlformats.org/drawingml/2006/picture">
+                  <pic:nvPicPr>
+                    <pic:cNvPr id="1" name=""/>
+                    <pic:cNvPicPr/>
+                  </pic:nvPicPr>
+                  <pic:blipFill>
+                    <a:blip r:embed="rId25"/>
+                    <a:stretch>
+                      <a:fillRect/>
+                    </a:stretch>
+                  </pic:blipFill>
+                  <pic:spPr>
+                    <a:xfrm>
+                      <a:off x="0" y="0"/>
+                      <a:ext cx="3705225" cy="1828800"/>
+                    </a:xfrm>
+                    <a:prstGeom prst="rect">
+                      <a:avLst/>
+                    </a:prstGeom>
+                  </pic:spPr>
+                </pic:pic>
+              </a:graphicData>
+            </a:graphic>
+          </wp:inline>
+        </w:drawing>
+      </w:r>
+    </w:p>
+    <w:p>
+      <w:pPr>
+        <w:rPr>
+          <w:u w:val="single"/>
+        </w:rPr>
+      </w:pPr>
+    </w:p>
+    <w:p>
+      <w:pPr>
+        <w:rPr>
+          <w:u w:val="single"/>
+        </w:rPr>
+      </w:pPr>
+      <w:r>
+        <w:rPr>
+          <w:u w:val="single"/>
+        </w:rPr>
+        <w:t xml:space="preserve">Navegando entre </w:t>
+      </w:r>
+      <w:proofErr w:type="spellStart"/>
+      <w:r>
+        <w:rPr>
+          <w:u w:val="single"/>
+        </w:rPr>
+        <w:t>branches</w:t>
+      </w:r>
+      <w:proofErr w:type="spellEnd"/>
+      <w:r>
+        <w:rPr>
+          <w:u w:val="single"/>
+        </w:rPr>
+        <w:t>:</w:t>
+      </w:r>
+    </w:p>
+    <w:p>
+      <w:r>
+        <w:rPr>
+          <w:noProof/>
+          <w:lang w:eastAsia="pt-BR"/>
+        </w:rPr>
+        <w:lastRenderedPageBreak/>
+        <w:drawing>
+          <wp:inline distT="0" distB="0" distL="0" distR="0" wp14:anchorId="7590211C" wp14:editId="51674A61">
+            <wp:extent cx="3895725" cy="1838325"/>
+            <wp:effectExtent l="0" t="0" r="9525" b="9525"/>
+            <wp:docPr id="23" name="Imagem 23"/>
+            <wp:cNvGraphicFramePr>
+              <a:graphicFrameLocks xmlns:a="http://schemas.openxmlformats.org/drawingml/2006/main" noChangeAspect="1"/>
+            </wp:cNvGraphicFramePr>
+            <a:graphic xmlns:a="http://schemas.openxmlformats.org/drawingml/2006/main">
+              <a:graphicData uri="http://schemas.openxmlformats.org/drawingml/2006/picture">
+                <pic:pic xmlns:pic="http://schemas.openxmlformats.org/drawingml/2006/picture">
+                  <pic:nvPicPr>
+                    <pic:cNvPr id="1" name=""/>
+                    <pic:cNvPicPr/>
+                  </pic:nvPicPr>
+                  <pic:blipFill>
+                    <a:blip r:embed="rId26"/>
+                    <a:stretch>
+                      <a:fillRect/>
+                    </a:stretch>
+                  </pic:blipFill>
+                  <pic:spPr>
+                    <a:xfrm>
+                      <a:off x="0" y="0"/>
+                      <a:ext cx="3895725" cy="1838325"/>
+                    </a:xfrm>
+                    <a:prstGeom prst="rect">
+                      <a:avLst/>
+                    </a:prstGeom>
+                  </pic:spPr>
+                </pic:pic>
+              </a:graphicData>
+            </a:graphic>
+          </wp:inline>
+        </w:drawing>
+      </w:r>
+    </w:p>
+    <w:p>
+      <w:pPr>
+        <w:rPr>
+          <w:u w:val="single"/>
+        </w:rPr>
+      </w:pPr>
+      <w:r>
+        <w:rPr>
+          <w:u w:val="single"/>
+        </w:rPr>
+        <w:t xml:space="preserve">Removendo uma </w:t>
+      </w:r>
+      <w:proofErr w:type="spellStart"/>
+      <w:r>
+        <w:rPr>
+          <w:u w:val="single"/>
+        </w:rPr>
+        <w:t>Branche</w:t>
+      </w:r>
+      <w:proofErr w:type="spellEnd"/>
+      <w:r>
+        <w:rPr>
+          <w:u w:val="single"/>
+        </w:rPr>
+        <w:t>:</w:t>
+      </w:r>
+    </w:p>
+    <w:p>
+      <w:r>
+        <w:rPr>
+          <w:noProof/>
+          <w:lang w:eastAsia="pt-BR"/>
+        </w:rPr>
+        <w:drawing>
+          <wp:inline distT="0" distB="0" distL="0" distR="0" wp14:anchorId="66C150D2" wp14:editId="105AA0C1">
+            <wp:extent cx="3552825" cy="2133600"/>
+            <wp:effectExtent l="0" t="0" r="9525" b="0"/>
+            <wp:docPr id="24" name="Imagem 24"/>
+            <wp:cNvGraphicFramePr>
+              <a:graphicFrameLocks xmlns:a="http://schemas.openxmlformats.org/drawingml/2006/main" noChangeAspect="1"/>
+            </wp:cNvGraphicFramePr>
+            <a:graphic xmlns:a="http://schemas.openxmlformats.org/drawingml/2006/main">
+              <a:graphicData uri="http://schemas.openxmlformats.org/drawingml/2006/picture">
+                <pic:pic xmlns:pic="http://schemas.openxmlformats.org/drawingml/2006/picture">
+                  <pic:nvPicPr>
+                    <pic:cNvPr id="1" name=""/>
+                    <pic:cNvPicPr/>
+                  </pic:nvPicPr>
+                  <pic:blipFill>
+                    <a:blip r:embed="rId27"/>
+                    <a:stretch>
+                      <a:fillRect/>
+                    </a:stretch>
+                  </pic:blipFill>
+                  <pic:spPr>
+                    <a:xfrm>
+                      <a:off x="0" y="0"/>
+                      <a:ext cx="3552825" cy="2133600"/>
+                    </a:xfrm>
+                    <a:prstGeom prst="rect">
+                      <a:avLst/>
+                    </a:prstGeom>
+                  </pic:spPr>
+                </pic:pic>
+              </a:graphicData>
+            </a:graphic>
+          </wp:inline>
+        </w:drawing>
+      </w:r>
+    </w:p>
+    <w:p>
+      <w:pPr>
+        <w:rPr>
+          <w:u w:val="single"/>
+        </w:rPr>
+      </w:pPr>
+      <w:r>
+        <w:rPr>
+          <w:u w:val="single"/>
+        </w:rPr>
+        <w:t xml:space="preserve">Unindo </w:t>
+      </w:r>
+      <w:proofErr w:type="spellStart"/>
+      <w:r>
+        <w:rPr>
+          <w:u w:val="single"/>
+        </w:rPr>
+        <w:t>branches</w:t>
+      </w:r>
+      <w:proofErr w:type="spellEnd"/>
+      <w:r>
+        <w:rPr>
+          <w:u w:val="single"/>
+        </w:rPr>
+        <w:t xml:space="preserve"> - merge:</w:t>
+      </w:r>
+      <w:r>
+        <w:t xml:space="preserve"> </w:t>
+      </w:r>
+      <w:r>
+        <w:t xml:space="preserve">Cria um </w:t>
+      </w:r>
+      <w:proofErr w:type="spellStart"/>
+      <w:r>
+        <w:t>commit</w:t>
+      </w:r>
+      <w:proofErr w:type="spellEnd"/>
+      <w:r>
+        <w:t xml:space="preserve"> novo para juntar a diferença</w:t>
+      </w:r>
+      <w:r>
+        <w:t>.</w:t>
+      </w:r>
+    </w:p>
+    <w:p>
+      <w:pPr>
+        <w:rPr>
+          <w:u w:val="single"/>
+        </w:rPr>
+      </w:pPr>
+      <w:r>
+        <w:rPr>
+          <w:u w:val="single"/>
+        </w:rPr>
+        <w:t xml:space="preserve">Unindo </w:t>
+      </w:r>
+      <w:proofErr w:type="spellStart"/>
+      <w:r>
+        <w:rPr>
+          <w:u w:val="single"/>
+        </w:rPr>
+        <w:t>branches</w:t>
+      </w:r>
+      <w:proofErr w:type="spellEnd"/>
+      <w:r>
+        <w:rPr>
+          <w:u w:val="single"/>
+        </w:rPr>
+        <w:t xml:space="preserve"> - </w:t>
+      </w:r>
+      <w:proofErr w:type="spellStart"/>
+      <w:r>
+        <w:rPr>
+          <w:u w:val="single"/>
+        </w:rPr>
+        <w:t>rebase</w:t>
+      </w:r>
+      <w:proofErr w:type="spellEnd"/>
+      <w:r>
+        <w:rPr>
+          <w:u w:val="single"/>
+        </w:rPr>
+        <w:t>:</w:t>
+      </w:r>
+      <w:r>
+        <w:t xml:space="preserve"> joga o </w:t>
+      </w:r>
+      <w:proofErr w:type="spellStart"/>
+      <w:r>
+        <w:rPr>
+          <w:u w:val="single"/>
+        </w:rPr>
+        <w:t>co</w:t>
+      </w:r>
       <w:bookmarkStart w:id="0" w:name="_GoBack"/>
       <w:bookmarkEnd w:id="0"/>
+      <w:r>
+        <w:rPr>
+          <w:u w:val="single"/>
+        </w:rPr>
+        <w:t>mmit</w:t>
+      </w:r>
+      <w:proofErr w:type="spellEnd"/>
+      <w:r>
+        <w:t xml:space="preserve"> para o </w:t>
+      </w:r>
+      <w:proofErr w:type="spellStart"/>
+      <w:r>
+        <w:t>inicio</w:t>
+      </w:r>
+      <w:proofErr w:type="spellEnd"/>
+      <w:r>
+        <w:t xml:space="preserve"> da fila (</w:t>
+      </w:r>
+      <w:proofErr w:type="spellStart"/>
+      <w:r>
+        <w:t>Fast-foward</w:t>
+      </w:r>
+      <w:proofErr w:type="spellEnd"/>
+      <w:r>
+        <w:t>)</w:t>
+      </w:r>
+      <w:r>
+        <w:t>.</w:t>
+      </w:r>
+    </w:p>
+    <w:p>
+      <w:pPr>
+        <w:rPr>
+          <w:u w:val="single"/>
+        </w:rPr>
+      </w:pPr>
+      <w:r>
+        <w:rPr>
+          <w:noProof/>
+          <w:lang w:eastAsia="pt-BR"/>
+        </w:rPr>
+        <w:lastRenderedPageBreak/>
+        <w:drawing>
+          <wp:inline distT="0" distB="0" distL="0" distR="0" wp14:anchorId="2104C4A8" wp14:editId="1DB2BF1E">
+            <wp:extent cx="5391150" cy="6048375"/>
+            <wp:effectExtent l="0" t="0" r="0" b="9525"/>
+            <wp:docPr id="26" name="Imagem 26"/>
+            <wp:cNvGraphicFramePr>
+              <a:graphicFrameLocks xmlns:a="http://schemas.openxmlformats.org/drawingml/2006/main" noChangeAspect="1"/>
+            </wp:cNvGraphicFramePr>
+            <a:graphic xmlns:a="http://schemas.openxmlformats.org/drawingml/2006/main">
+              <a:graphicData uri="http://schemas.openxmlformats.org/drawingml/2006/picture">
+                <pic:pic xmlns:pic="http://schemas.openxmlformats.org/drawingml/2006/picture">
+                  <pic:nvPicPr>
+                    <pic:cNvPr id="1" name=""/>
+                    <pic:cNvPicPr/>
+                  </pic:nvPicPr>
+                  <pic:blipFill>
+                    <a:blip r:embed="rId28"/>
+                    <a:stretch>
+                      <a:fillRect/>
+                    </a:stretch>
+                  </pic:blipFill>
+                  <pic:spPr>
+                    <a:xfrm>
+                      <a:off x="0" y="0"/>
+                      <a:ext cx="5391150" cy="6048375"/>
+                    </a:xfrm>
+                    <a:prstGeom prst="rect">
+                      <a:avLst/>
+                    </a:prstGeom>
+                  </pic:spPr>
+                </pic:pic>
+              </a:graphicData>
+            </a:graphic>
+          </wp:inline>
+        </w:drawing>
+      </w:r>
+    </w:p>
+    <w:p>
+      <w:pPr>
+        <w:rPr>
+          <w:u w:val="single"/>
+        </w:rPr>
+      </w:pPr>
+      <w:r>
+        <w:rPr>
+          <w:noProof/>
+          <w:lang w:eastAsia="pt-BR"/>
+        </w:rPr>
+        <w:lastRenderedPageBreak/>
+        <w:drawing>
+          <wp:inline distT="0" distB="0" distL="0" distR="0" wp14:anchorId="5C683E41" wp14:editId="54B3BC03">
+            <wp:extent cx="4524375" cy="4048125"/>
+            <wp:effectExtent l="0" t="0" r="9525" b="9525"/>
+            <wp:docPr id="27" name="Imagem 27"/>
+            <wp:cNvGraphicFramePr>
+              <a:graphicFrameLocks xmlns:a="http://schemas.openxmlformats.org/drawingml/2006/main" noChangeAspect="1"/>
+            </wp:cNvGraphicFramePr>
+            <a:graphic xmlns:a="http://schemas.openxmlformats.org/drawingml/2006/main">
+              <a:graphicData uri="http://schemas.openxmlformats.org/drawingml/2006/picture">
+                <pic:pic xmlns:pic="http://schemas.openxmlformats.org/drawingml/2006/picture">
+                  <pic:nvPicPr>
+                    <pic:cNvPr id="1" name=""/>
+                    <pic:cNvPicPr/>
+                  </pic:nvPicPr>
+                  <pic:blipFill>
+                    <a:blip r:embed="rId29"/>
+                    <a:stretch>
+                      <a:fillRect/>
+                    </a:stretch>
+                  </pic:blipFill>
+                  <pic:spPr>
+                    <a:xfrm>
+                      <a:off x="0" y="0"/>
+                      <a:ext cx="4524375" cy="4048125"/>
+                    </a:xfrm>
+                    <a:prstGeom prst="rect">
+                      <a:avLst/>
+                    </a:prstGeom>
+                  </pic:spPr>
+                </pic:pic>
+              </a:graphicData>
+            </a:graphic>
+          </wp:inline>
+        </w:drawing>
+      </w:r>
+    </w:p>
+    <w:p>
+      <w:pPr>
+        <w:rPr>
+          <w:u w:val="single"/>
+        </w:rPr>
+      </w:pPr>
+      <w:r>
+        <w:rPr>
+          <w:noProof/>
+          <w:lang w:eastAsia="pt-BR"/>
+        </w:rPr>
+        <w:lastRenderedPageBreak/>
+        <w:drawing>
+          <wp:inline distT="0" distB="0" distL="0" distR="0" wp14:anchorId="3DEDE7E9" wp14:editId="0FD163C1">
+            <wp:extent cx="4876800" cy="5019675"/>
+            <wp:effectExtent l="0" t="0" r="0" b="9525"/>
+            <wp:docPr id="28" name="Imagem 28"/>
+            <wp:cNvGraphicFramePr>
+              <a:graphicFrameLocks xmlns:a="http://schemas.openxmlformats.org/drawingml/2006/main" noChangeAspect="1"/>
+            </wp:cNvGraphicFramePr>
+            <a:graphic xmlns:a="http://schemas.openxmlformats.org/drawingml/2006/main">
+              <a:graphicData uri="http://schemas.openxmlformats.org/drawingml/2006/picture">
+                <pic:pic xmlns:pic="http://schemas.openxmlformats.org/drawingml/2006/picture">
+                  <pic:nvPicPr>
+                    <pic:cNvPr id="1" name=""/>
+                    <pic:cNvPicPr/>
+                  </pic:nvPicPr>
+                  <pic:blipFill>
+                    <a:blip r:embed="rId30"/>
+                    <a:stretch>
+                      <a:fillRect/>
+                    </a:stretch>
+                  </pic:blipFill>
+                  <pic:spPr>
+                    <a:xfrm>
+                      <a:off x="0" y="0"/>
+                      <a:ext cx="4876800" cy="5019675"/>
+                    </a:xfrm>
+                    <a:prstGeom prst="rect">
+                      <a:avLst/>
+                    </a:prstGeom>
+                  </pic:spPr>
+                </pic:pic>
+              </a:graphicData>
+            </a:graphic>
+          </wp:inline>
+        </w:drawing>
+      </w:r>
+    </w:p>
+    <w:p>
+      <w:pPr>
+        <w:rPr>
+          <w:u w:val="single"/>
+        </w:rPr>
+      </w:pPr>
+    </w:p>
+    <w:p>
+      <w:pPr>
+        <w:rPr>
+          <w:u w:val="single"/>
+        </w:rPr>
+      </w:pPr>
+      <w:r>
+        <w:rPr>
+          <w:noProof/>
+          <w:lang w:eastAsia="pt-BR"/>
+        </w:rPr>
+        <w:lastRenderedPageBreak/>
+        <w:drawing>
+          <wp:inline distT="0" distB="0" distL="0" distR="0" wp14:anchorId="4E016004" wp14:editId="4FCAC3E2">
+            <wp:extent cx="4991100" cy="6991350"/>
+            <wp:effectExtent l="0" t="0" r="0" b="0"/>
+            <wp:docPr id="29" name="Imagem 29"/>
+            <wp:cNvGraphicFramePr>
+              <a:graphicFrameLocks xmlns:a="http://schemas.openxmlformats.org/drawingml/2006/main" noChangeAspect="1"/>
+            </wp:cNvGraphicFramePr>
+            <a:graphic xmlns:a="http://schemas.openxmlformats.org/drawingml/2006/main">
+              <a:graphicData uri="http://schemas.openxmlformats.org/drawingml/2006/picture">
+                <pic:pic xmlns:pic="http://schemas.openxmlformats.org/drawingml/2006/picture">
+                  <pic:nvPicPr>
+                    <pic:cNvPr id="1" name=""/>
+                    <pic:cNvPicPr/>
+                  </pic:nvPicPr>
+                  <pic:blipFill>
+                    <a:blip r:embed="rId31"/>
+                    <a:stretch>
+                      <a:fillRect/>
+                    </a:stretch>
+                  </pic:blipFill>
+                  <pic:spPr>
+                    <a:xfrm>
+                      <a:off x="0" y="0"/>
+                      <a:ext cx="4991100" cy="6991350"/>
+                    </a:xfrm>
+                    <a:prstGeom prst="rect">
+                      <a:avLst/>
+                    </a:prstGeom>
+                  </pic:spPr>
+                </pic:pic>
+              </a:graphicData>
+            </a:graphic>
+          </wp:inline>
+        </w:drawing>
+      </w:r>
+    </w:p>
+    <w:p>
+      <w:r>
+        <w:rPr>
+          <w:noProof/>
+          <w:lang w:eastAsia="pt-BR"/>
+        </w:rPr>
+        <w:lastRenderedPageBreak/>
+        <w:drawing>
+          <wp:inline distT="0" distB="0" distL="0" distR="0" wp14:anchorId="4272EB8B" wp14:editId="4E5F33DD">
+            <wp:extent cx="4781550" cy="7124700"/>
+            <wp:effectExtent l="0" t="0" r="0" b="0"/>
+            <wp:docPr id="30" name="Imagem 30"/>
+            <wp:cNvGraphicFramePr>
+              <a:graphicFrameLocks xmlns:a="http://schemas.openxmlformats.org/drawingml/2006/main" noChangeAspect="1"/>
+            </wp:cNvGraphicFramePr>
+            <a:graphic xmlns:a="http://schemas.openxmlformats.org/drawingml/2006/main">
+              <a:graphicData uri="http://schemas.openxmlformats.org/drawingml/2006/picture">
+                <pic:pic xmlns:pic="http://schemas.openxmlformats.org/drawingml/2006/picture">
+                  <pic:nvPicPr>
+                    <pic:cNvPr id="1" name=""/>
+                    <pic:cNvPicPr/>
+                  </pic:nvPicPr>
+                  <pic:blipFill>
+                    <a:blip r:embed="rId32"/>
+                    <a:stretch>
+                      <a:fillRect/>
+                    </a:stretch>
+                  </pic:blipFill>
+                  <pic:spPr>
+                    <a:xfrm>
+                      <a:off x="0" y="0"/>
+                      <a:ext cx="4781550" cy="7124700"/>
+                    </a:xfrm>
+                    <a:prstGeom prst="rect">
+                      <a:avLst/>
+                    </a:prstGeom>
+                  </pic:spPr>
+                </pic:pic>
+              </a:graphicData>
+            </a:graphic>
+          </wp:inline>
+        </w:drawing>
+      </w:r>
     </w:p>
     <w:sectPr>
       <w:pgSz w:w="11906" w:h="16838"/>

</xml_diff>